<commit_message>
Additional line is included in word-doc
</commit_message>
<xml_diff>
--- a/draft/word-doc.docx
+++ b/draft/word-doc.docx
@@ -20,6 +20,26 @@
           <w:szCs w:val="24"/>
         </w:rPr>
         <w:t>This word document is for git practice</w:t>
+      </w:r>
+    </w:p>
+    <w:p>
+      <w:pPr>
+        <w:widowControl w:val="0"/>
+        <w:spacing w:after="0" w:line="276" w:lineRule="auto"/>
+        <w:jc w:val="both"/>
+        <w:rPr>
+          <w:rFonts w:ascii="Times New Roman" w:hAnsi="Times New Roman" w:cs="Times New Roman"/>
+          <w:sz w:val="24"/>
+          <w:szCs w:val="24"/>
+        </w:rPr>
+      </w:pPr>
+      <w:r>
+        <w:rPr>
+          <w:rFonts w:ascii="Times New Roman" w:hAnsi="Times New Roman" w:cs="Times New Roman"/>
+          <w:sz w:val="24"/>
+          <w:szCs w:val="24"/>
+        </w:rPr>
+        <w:t>This practice will be used in real-world projects</w:t>
       </w:r>
       <w:bookmarkStart w:id="0" w:name="_GoBack"/>
       <w:bookmarkEnd w:id="0"/>

</xml_diff>